<commit_message>
Modified FTC output axis to match those in lockdown
</commit_message>
<xml_diff>
--- a/NPIs/FlatteningTheCurve/SIR_ftc_JuMP.docx
+++ b/NPIs/FlatteningTheCurve/SIR_ftc_JuMP.docx
@@ -4054,43 +4054,7 @@
         <w:rPr>
           <w:rStyle w:val="NormalTok"/>
         </w:rPr>
-        <w:t xml:space="preserve">right, xlim</w:t>
-      </w:r>
-      <w:r>
-        <w:rPr>
-          <w:rStyle w:val="OperatorTok"/>
-        </w:rPr>
-        <w:t xml:space="preserve">=</w:t>
-      </w:r>
-      <w:r>
-        <w:rPr>
-          <w:rStyle w:val="NormalTok"/>
-        </w:rPr>
-        <w:t xml:space="preserve">(</w:t>
-      </w:r>
-      <w:r>
-        <w:rPr>
-          <w:rStyle w:val="FloatTok"/>
-        </w:rPr>
-        <w:t xml:space="preserve">0</w:t>
-      </w:r>
-      <w:r>
-        <w:rPr>
-          <w:rStyle w:val="NormalTok"/>
-        </w:rPr>
-        <w:t xml:space="preserve">,</w:t>
-      </w:r>
-      <w:r>
-        <w:rPr>
-          <w:rStyle w:val="FloatTok"/>
-        </w:rPr>
-        <w:t xml:space="preserve">60</w:t>
-      </w:r>
-      <w:r>
-        <w:rPr>
-          <w:rStyle w:val="NormalTok"/>
-        </w:rPr>
-        <w:t xml:space="preserve">))</w:t>
+        <w:t xml:space="preserve">right)</w:t>
       </w:r>
       <w:r>
         <w:br/>

</xml_diff>